<commit_message>
Added dddD information to paper
</commit_message>
<xml_diff>
--- a/figures_and_tables/Table_bacteria_all_profile.docx
+++ b/figures_and_tables/Table_bacteria_all_profile.docx
@@ -394,6 +394,235 @@
                 <w:sz w:val="20"/>
                 <w:szCs w:val="20"/>
               </w:rPr>
+              <w:t>Brumimicrobium</w:t>
+            </w:r>
+            <w:proofErr w:type="spellEnd"/>
+          </w:p>
+          <w:p>
+            <w:pPr>
+              <w:snapToGrid w:val="0"/>
+              <w:spacing w:after="0" w:line="100" w:lineRule="atLeast"/>
+              <w:rPr>
+                <w:rFonts w:ascii="Times New Roman" w:hAnsi="Times New Roman" w:cs="Times New Roman"/>
+                <w:i/>
+                <w:iCs/>
+                <w:sz w:val="20"/>
+                <w:szCs w:val="20"/>
+              </w:rPr>
+            </w:pPr>
+            <w:proofErr w:type="spellStart"/>
+            <w:r>
+              <w:rPr>
+                <w:rFonts w:ascii="Times New Roman" w:hAnsi="Times New Roman" w:cs="Times New Roman"/>
+                <w:i/>
+                <w:iCs/>
+                <w:sz w:val="20"/>
+                <w:szCs w:val="20"/>
+              </w:rPr>
+              <w:t>Lewinella</w:t>
+            </w:r>
+            <w:proofErr w:type="spellEnd"/>
+          </w:p>
+          <w:p>
+            <w:pPr>
+              <w:snapToGrid w:val="0"/>
+              <w:spacing w:after="0" w:line="100" w:lineRule="atLeast"/>
+              <w:rPr>
+                <w:rFonts w:ascii="Times New Roman" w:hAnsi="Times New Roman" w:cs="Times New Roman"/>
+                <w:sz w:val="20"/>
+                <w:szCs w:val="20"/>
+              </w:rPr>
+            </w:pPr>
+            <w:r>
+              <w:rPr>
+                <w:rFonts w:ascii="Times New Roman" w:hAnsi="Times New Roman" w:cs="Times New Roman"/>
+                <w:sz w:val="20"/>
+                <w:szCs w:val="20"/>
+              </w:rPr>
+              <w:t>E6ac02</w:t>
+            </w:r>
+          </w:p>
+          <w:p>
+            <w:pPr>
+              <w:snapToGrid w:val="0"/>
+              <w:spacing w:after="0" w:line="100" w:lineRule="atLeast"/>
+              <w:rPr>
+                <w:rFonts w:ascii="Times New Roman" w:hAnsi="Times New Roman" w:cs="Times New Roman"/>
+                <w:sz w:val="20"/>
+                <w:szCs w:val="20"/>
+              </w:rPr>
+            </w:pPr>
+            <w:r>
+              <w:rPr>
+                <w:rFonts w:ascii="Times New Roman" w:hAnsi="Times New Roman" w:cs="Times New Roman"/>
+                <w:sz w:val="20"/>
+                <w:szCs w:val="20"/>
+              </w:rPr>
+              <w:t>Vc2.1_bac22</w:t>
+            </w:r>
+          </w:p>
+          <w:p>
+            <w:pPr>
+              <w:snapToGrid w:val="0"/>
+              <w:spacing w:after="0" w:line="100" w:lineRule="atLeast"/>
+              <w:rPr>
+                <w:rFonts w:ascii="Times New Roman" w:hAnsi="Times New Roman" w:cs="Times New Roman"/>
+                <w:sz w:val="20"/>
+                <w:szCs w:val="20"/>
+              </w:rPr>
+            </w:pPr>
+            <w:proofErr w:type="spellStart"/>
+            <w:r>
+              <w:rPr>
+                <w:rFonts w:ascii="Times New Roman" w:hAnsi="Times New Roman" w:cs="Times New Roman"/>
+                <w:i/>
+                <w:iCs/>
+                <w:sz w:val="20"/>
+                <w:szCs w:val="20"/>
+              </w:rPr>
+              <w:t>Owenweeksia</w:t>
+            </w:r>
+            <w:proofErr w:type="spellEnd"/>
+          </w:p>
+          <w:p>
+            <w:pPr>
+              <w:snapToGrid w:val="0"/>
+              <w:spacing w:after="0" w:line="100" w:lineRule="atLeast"/>
+              <w:rPr>
+                <w:rFonts w:ascii="Times New Roman" w:hAnsi="Times New Roman" w:cs="Times New Roman"/>
+                <w:i/>
+                <w:iCs/>
+                <w:sz w:val="20"/>
+                <w:szCs w:val="20"/>
+              </w:rPr>
+            </w:pPr>
+            <w:proofErr w:type="spellStart"/>
+            <w:r>
+              <w:rPr>
+                <w:rFonts w:ascii="Times New Roman" w:hAnsi="Times New Roman" w:cs="Times New Roman"/>
+                <w:i/>
+                <w:iCs/>
+                <w:sz w:val="20"/>
+                <w:szCs w:val="20"/>
+              </w:rPr>
+              <w:t>Cyclobacterium</w:t>
+            </w:r>
+            <w:proofErr w:type="spellEnd"/>
+          </w:p>
+          <w:p>
+            <w:pPr>
+              <w:snapToGrid w:val="0"/>
+              <w:spacing w:after="0" w:line="100" w:lineRule="atLeast"/>
+              <w:rPr>
+                <w:rFonts w:ascii="Times New Roman" w:hAnsi="Times New Roman" w:cs="Times New Roman"/>
+                <w:iCs/>
+                <w:sz w:val="20"/>
+                <w:szCs w:val="20"/>
+              </w:rPr>
+            </w:pPr>
+            <w:r>
+              <w:rPr>
+                <w:rFonts w:ascii="Times New Roman" w:hAnsi="Times New Roman" w:cs="Times New Roman"/>
+                <w:iCs/>
+                <w:sz w:val="20"/>
+                <w:szCs w:val="20"/>
+              </w:rPr>
+              <w:t>Sb-1</w:t>
+            </w:r>
+          </w:p>
+          <w:p>
+            <w:pPr>
+              <w:snapToGrid w:val="0"/>
+              <w:spacing w:after="0" w:line="100" w:lineRule="atLeast"/>
+              <w:rPr>
+                <w:rFonts w:ascii="Times New Roman" w:hAnsi="Times New Roman" w:cs="Times New Roman"/>
+                <w:i/>
+                <w:iCs/>
+                <w:sz w:val="20"/>
+                <w:szCs w:val="20"/>
+              </w:rPr>
+            </w:pPr>
+            <w:proofErr w:type="spellStart"/>
+            <w:r>
+              <w:rPr>
+                <w:rFonts w:ascii="Times New Roman" w:hAnsi="Times New Roman" w:cs="Times New Roman"/>
+                <w:i/>
+                <w:iCs/>
+                <w:sz w:val="20"/>
+                <w:szCs w:val="20"/>
+              </w:rPr>
+              <w:t>Marivirga</w:t>
+            </w:r>
+            <w:proofErr w:type="spellEnd"/>
+          </w:p>
+          <w:p>
+            <w:pPr>
+              <w:snapToGrid w:val="0"/>
+              <w:spacing w:after="0" w:line="100" w:lineRule="atLeast"/>
+              <w:rPr>
+                <w:rFonts w:ascii="Times New Roman" w:hAnsi="Times New Roman" w:cs="Times New Roman"/>
+                <w:i/>
+                <w:iCs/>
+                <w:sz w:val="20"/>
+                <w:szCs w:val="20"/>
+              </w:rPr>
+            </w:pPr>
+            <w:proofErr w:type="spellStart"/>
+            <w:r>
+              <w:rPr>
+                <w:rFonts w:ascii="Times New Roman" w:hAnsi="Times New Roman" w:cs="Times New Roman"/>
+                <w:i/>
+                <w:iCs/>
+                <w:sz w:val="20"/>
+                <w:szCs w:val="20"/>
+              </w:rPr>
+              <w:t>Stenothermobacter</w:t>
+            </w:r>
+            <w:proofErr w:type="spellEnd"/>
+          </w:p>
+          <w:p>
+            <w:pPr>
+              <w:snapToGrid w:val="0"/>
+              <w:spacing w:after="0" w:line="100" w:lineRule="atLeast"/>
+              <w:rPr>
+                <w:rFonts w:ascii="Times New Roman" w:hAnsi="Times New Roman" w:cs="Times New Roman"/>
+                <w:iCs/>
+                <w:sz w:val="20"/>
+                <w:szCs w:val="20"/>
+              </w:rPr>
+            </w:pPr>
+            <w:r>
+              <w:rPr>
+                <w:rFonts w:ascii="Times New Roman" w:hAnsi="Times New Roman" w:cs="Times New Roman"/>
+                <w:iCs/>
+                <w:sz w:val="20"/>
+                <w:szCs w:val="20"/>
+              </w:rPr>
+              <w:t>Ns11-12_marine_gp</w:t>
+            </w:r>
+          </w:p>
+          <w:p>
+            <w:pPr>
+              <w:suppressAutoHyphens w:val="0"/>
+              <w:autoSpaceDE w:val="0"/>
+              <w:autoSpaceDN w:val="0"/>
+              <w:adjustRightInd w:val="0"/>
+              <w:spacing w:after="0" w:line="240" w:lineRule="auto"/>
+              <w:rPr>
+                <w:rFonts w:ascii="Times New Roman" w:eastAsia="AR PL UMing HK" w:hAnsi="Times New Roman" w:cs="Times New Roman"/>
+                <w:i/>
+                <w:color w:val="000000"/>
+                <w:lang w:val="en-US" w:eastAsia="en-US"/>
+              </w:rPr>
+            </w:pPr>
+            <w:proofErr w:type="spellStart"/>
+            <w:r>
+              <w:rPr>
+                <w:rFonts w:ascii="Times New Roman" w:eastAsia="AR PL UMing HK" w:hAnsi="Times New Roman" w:cs="Times New Roman"/>
+                <w:i/>
+                <w:color w:val="000000"/>
+                <w:lang w:val="en-US" w:eastAsia="en-US"/>
+              </w:rPr>
               <w:t>Persicivirga</w:t>
             </w:r>
             <w:proofErr w:type="spellEnd"/>
@@ -404,24 +633,20 @@
               <w:spacing w:after="0" w:line="100" w:lineRule="atLeast"/>
               <w:rPr>
                 <w:rFonts w:ascii="Times New Roman" w:hAnsi="Times New Roman" w:cs="Times New Roman"/>
-                <w:i/>
-                <w:iCs/>
-                <w:sz w:val="20"/>
-                <w:szCs w:val="20"/>
-              </w:rPr>
-            </w:pPr>
-            <w:proofErr w:type="spellStart"/>
-            <w:r>
-              <w:rPr>
-                <w:rFonts w:ascii="Times New Roman" w:hAnsi="Times New Roman" w:cs="Times New Roman"/>
-                <w:i/>
-                <w:iCs/>
-                <w:sz w:val="20"/>
-                <w:szCs w:val="20"/>
-              </w:rPr>
-              <w:t>Brumimicrobium</w:t>
-            </w:r>
-            <w:proofErr w:type="spellEnd"/>
+                <w:iCs/>
+                <w:sz w:val="20"/>
+                <w:szCs w:val="20"/>
+              </w:rPr>
+            </w:pPr>
+            <w:r>
+              <w:rPr>
+                <w:rFonts w:ascii="Times New Roman" w:hAnsi="Times New Roman" w:cs="Times New Roman"/>
+                <w:iCs/>
+                <w:sz w:val="20"/>
+                <w:szCs w:val="20"/>
+              </w:rPr>
+              <w:t>Wchb1-69</w:t>
+            </w:r>
           </w:p>
         </w:tc>
         <w:tc>
@@ -1779,6 +2004,7 @@
                 <w:sz w:val="20"/>
                 <w:szCs w:val="20"/>
               </w:rPr>
+              <w:lastRenderedPageBreak/>
               <w:t>TK34 (0.5)</w:t>
             </w:r>
           </w:p>
@@ -2044,6 +2270,7 @@
                 <w:sz w:val="20"/>
                 <w:szCs w:val="20"/>
               </w:rPr>
+              <w:lastRenderedPageBreak/>
               <w:t xml:space="preserve">1) </w:t>
             </w:r>
             <w:r>
@@ -2340,7 +2567,6 @@
                 <w:sz w:val="20"/>
                 <w:szCs w:val="20"/>
               </w:rPr>
-              <w:lastRenderedPageBreak/>
               <w:t>Bacteriovorax</w:t>
             </w:r>
             <w:proofErr w:type="spellEnd"/>

</xml_diff>